<commit_message>
attended tutorial 1 review
</commit_message>
<xml_diff>
--- a/Tutorials/tutorial-01/tutorial-01.docx
+++ b/Tutorials/tutorial-01/tutorial-01.docx
@@ -463,7 +463,6 @@
           <w:rFonts w:cstheme="minorHAnsi"/>
         </w:rPr>
       </w:pPr>
-      <w:proofErr w:type="gramStart"/>
       <w:r>
         <w:rPr>
           <w:rFonts w:ascii="Lucida Console" w:hAnsi="Lucida Console" w:cstheme="minorHAnsi"/>
@@ -480,16 +479,7 @@
           <w:sz w:val="22"/>
           <w:szCs w:val="22"/>
         </w:rPr>
-        <w:t>(</w:t>
-      </w:r>
-      <w:proofErr w:type="gramEnd"/>
-      <w:r>
-        <w:rPr>
-          <w:rFonts w:ascii="Lucida Console" w:hAnsi="Lucida Console" w:cstheme="minorHAnsi"/>
-          <w:sz w:val="22"/>
-          <w:szCs w:val="22"/>
-        </w:rPr>
-        <w:t>X,</w:t>
+        <w:t>(X,</w:t>
       </w:r>
       <w:r>
         <w:rPr>
@@ -608,6 +598,28 @@
               </w:rPr>
             </w:pPr>
           </w:p>
+          <w:p>
+            <w:pPr>
+              <w:rPr>
+                <w:rFonts w:ascii="Cascadia Code" w:hAnsi="Cascadia Code" w:cs="Cascadia Code"/>
+                <w:color w:val="EE0000"/>
+              </w:rPr>
+            </w:pPr>
+            <w:r>
+              <w:rPr>
+                <w:rFonts w:ascii="Cascadia Code" w:hAnsi="Cascadia Code" w:cs="Cascadia Code"/>
+                <w:color w:val="EE0000"/>
+              </w:rPr>
+              <w:t>We could use “%05u” instead of “%05d” since we know we are probably only dealing with unsigned integers.</w:t>
+            </w:r>
+          </w:p>
+          <w:p>
+            <w:pPr>
+              <w:rPr>
+                <w:rFonts w:ascii="Cascadia Code" w:hAnsi="Cascadia Code" w:cs="Cascadia Code"/>
+              </w:rPr>
+            </w:pPr>
+          </w:p>
         </w:tc>
       </w:tr>
     </w:tbl>
@@ -697,6 +709,28 @@
               </w:rPr>
             </w:pPr>
           </w:p>
+          <w:p>
+            <w:pPr>
+              <w:rPr>
+                <w:rFonts w:ascii="Cascadia Code" w:hAnsi="Cascadia Code" w:cs="Cascadia Code"/>
+                <w:color w:val="0070C0"/>
+              </w:rPr>
+            </w:pPr>
+            <w:r>
+              <w:rPr>
+                <w:rFonts w:ascii="Cascadia Code" w:hAnsi="Cascadia Code" w:cs="Cascadia Code"/>
+                <w:color w:val="0070C0"/>
+              </w:rPr>
+              <w:t>To store a string that contains 10 characters, we need 11 bytes (+1 due to null character)</w:t>
+            </w:r>
+          </w:p>
+          <w:p>
+            <w:pPr>
+              <w:rPr>
+                <w:rFonts w:ascii="Cascadia Code" w:hAnsi="Cascadia Code" w:cs="Cascadia Code"/>
+              </w:rPr>
+            </w:pPr>
+          </w:p>
         </w:tc>
       </w:tr>
     </w:tbl>
@@ -784,6 +818,19 @@
           <w:rFonts w:ascii="Lucida Console" w:hAnsi="Lucida Console" w:cstheme="minorHAnsi"/>
         </w:rPr>
         <w:t>[2][3];</w:t>
+      </w:r>
+      <w:r>
+        <w:rPr>
+          <w:rFonts w:ascii="Lucida Console" w:hAnsi="Lucida Console" w:cstheme="minorHAnsi"/>
+        </w:rPr>
+        <w:t xml:space="preserve"> </w:t>
+      </w:r>
+      <w:r>
+        <w:rPr>
+          <w:rFonts w:ascii="Cascadia Code" w:hAnsi="Cascadia Code" w:cs="Cascadia Code"/>
+          <w:color w:val="0070C0"/>
+        </w:rPr>
+        <w:t>-&gt; an array of arrays</w:t>
       </w:r>
     </w:p>
     <w:p>
@@ -965,21 +1012,7 @@
               <w:rPr>
                 <w:rFonts w:ascii="Cascadia Code" w:hAnsi="Cascadia Code" w:cs="Cascadia Code"/>
               </w:rPr>
-              <w:t xml:space="preserve">pointer to an int, so **test is basically the int value that is pointed to </w:t>
-            </w:r>
-            <w:proofErr w:type="spellStart"/>
-            <w:r>
-              <w:rPr>
-                <w:rFonts w:ascii="Cascadia Code" w:hAnsi="Cascadia Code" w:cs="Cascadia Code"/>
-              </w:rPr>
-              <w:t>by</w:t>
-            </w:r>
-            <w:proofErr w:type="spellEnd"/>
-            <w:r>
-              <w:rPr>
-                <w:rFonts w:ascii="Cascadia Code" w:hAnsi="Cascadia Code" w:cs="Cascadia Code"/>
-              </w:rPr>
-              <w:t xml:space="preserve"> *test (and test points to *test)</w:t>
+              <w:t>pointer to an int, so **test is basically the int value that is pointed to by *test (and test points to *test)</w:t>
             </w:r>
             <w:r>
               <w:rPr>
@@ -1003,6 +1036,7 @@
               <w:rPr>
                 <w:rFonts w:ascii="Cascadia Code" w:hAnsi="Cascadia Code" w:cs="Cascadia Code"/>
               </w:rPr>
+              <w:lastRenderedPageBreak/>
               <w:t>*test = &amp;another makes the pointer that “test” points to (i.e. *test) point to the address of “another”</w:t>
             </w:r>
             <w:r>
@@ -1073,6 +1107,41 @@
               </w:rPr>
               <w:br/>
             </w:r>
+            <w:r>
+              <w:rPr>
+                <w:rFonts w:ascii="Cascadia Code" w:hAnsi="Cascadia Code" w:cs="Cascadia Code"/>
+              </w:rPr>
+              <w:br/>
+            </w:r>
+            <w:r>
+              <w:rPr>
+                <w:rFonts w:ascii="Cascadia Code" w:hAnsi="Cascadia Code" w:cs="Cascadia Code"/>
+                <w:color w:val="0070C0"/>
+              </w:rPr>
+              <w:t xml:space="preserve">When we do pointer arithmetic in C, the “+1” will be in the </w:t>
+            </w:r>
+            <w:proofErr w:type="spellStart"/>
+            <w:r>
+              <w:rPr>
+                <w:rFonts w:ascii="Cascadia Code" w:hAnsi="Cascadia Code" w:cs="Cascadia Code"/>
+                <w:color w:val="0070C0"/>
+              </w:rPr>
+              <w:t>units</w:t>
+            </w:r>
+            <w:proofErr w:type="spellEnd"/>
+            <w:r>
+              <w:rPr>
+                <w:rFonts w:ascii="Cascadia Code" w:hAnsi="Cascadia Code" w:cs="Cascadia Code"/>
+                <w:color w:val="0070C0"/>
+              </w:rPr>
+              <w:t xml:space="preserve"> of the size of the type that the pointer references</w:t>
+            </w:r>
+            <w:r>
+              <w:rPr>
+                <w:rFonts w:ascii="Cascadia Code" w:hAnsi="Cascadia Code" w:cs="Cascadia Code"/>
+              </w:rPr>
+              <w:br/>
+            </w:r>
           </w:p>
           <w:p>
             <w:pPr>
@@ -1097,6 +1166,34 @@
               </w:rPr>
               <w:br/>
             </w:r>
+            <w:r>
+              <w:rPr>
+                <w:rFonts w:ascii="Cascadia Code" w:hAnsi="Cascadia Code" w:cs="Cascadia Code"/>
+              </w:rPr>
+              <w:br/>
+            </w:r>
+            <w:r>
+              <w:rPr>
+                <w:rFonts w:ascii="Cascadia Code" w:hAnsi="Cascadia Code" w:cs="Cascadia Code"/>
+                <w:color w:val="0070C0"/>
+              </w:rPr>
+              <w:t xml:space="preserve">Note that </w:t>
+            </w:r>
+            <w:r>
+              <w:rPr>
+                <w:rFonts w:ascii="Cascadia Code" w:hAnsi="Cascadia Code" w:cs="Cascadia Code"/>
+                <w:b/>
+                <w:bCs/>
+                <w:color w:val="0070C0"/>
+              </w:rPr>
+              <w:t>*(test + 1) != *(test) + 1</w:t>
+            </w:r>
+            <w:r>
+              <w:rPr>
+                <w:rFonts w:ascii="Cascadia Code" w:hAnsi="Cascadia Code" w:cs="Cascadia Code"/>
+              </w:rPr>
+              <w:br/>
+            </w:r>
           </w:p>
           <w:p>
             <w:pPr>
@@ -1131,6 +1228,121 @@
               <w:t>arr</w:t>
             </w:r>
             <w:proofErr w:type="spellEnd"/>
+            <w:r>
+              <w:rPr>
+                <w:rFonts w:ascii="Cascadia Code" w:hAnsi="Cascadia Code" w:cs="Cascadia Code"/>
+              </w:rPr>
+              <w:br/>
+            </w:r>
+            <w:r>
+              <w:rPr>
+                <w:rFonts w:ascii="Cascadia Code" w:hAnsi="Cascadia Code" w:cs="Cascadia Code"/>
+              </w:rPr>
+              <w:br/>
+            </w:r>
+            <w:proofErr w:type="spellStart"/>
+            <w:r>
+              <w:rPr>
+                <w:rFonts w:ascii="Cascadia Code" w:hAnsi="Cascadia Code" w:cs="Cascadia Code"/>
+                <w:b/>
+                <w:bCs/>
+                <w:color w:val="0070C0"/>
+              </w:rPr>
+              <w:t>arr</w:t>
+            </w:r>
+            <w:proofErr w:type="spellEnd"/>
+            <w:r>
+              <w:rPr>
+                <w:rFonts w:ascii="Cascadia Code" w:hAnsi="Cascadia Code" w:cs="Cascadia Code"/>
+                <w:b/>
+                <w:bCs/>
+                <w:color w:val="0070C0"/>
+              </w:rPr>
+              <w:t>[x][y] = *(</w:t>
+            </w:r>
+            <w:proofErr w:type="spellStart"/>
+            <w:r>
+              <w:rPr>
+                <w:rFonts w:ascii="Cascadia Code" w:hAnsi="Cascadia Code" w:cs="Cascadia Code"/>
+                <w:b/>
+                <w:bCs/>
+                <w:color w:val="0070C0"/>
+              </w:rPr>
+              <w:t>arr</w:t>
+            </w:r>
+            <w:proofErr w:type="spellEnd"/>
+            <w:r>
+              <w:rPr>
+                <w:rFonts w:ascii="Cascadia Code" w:hAnsi="Cascadia Code" w:cs="Cascadia Code"/>
+                <w:b/>
+                <w:bCs/>
+                <w:color w:val="0070C0"/>
+              </w:rPr>
+              <w:t xml:space="preserve"> + x * &lt;width&gt; + y)</w:t>
+            </w:r>
+            <w:r>
+              <w:rPr>
+                <w:rFonts w:ascii="Cascadia Code" w:hAnsi="Cascadia Code" w:cs="Cascadia Code"/>
+                <w:color w:val="0070C0"/>
+              </w:rPr>
+              <w:t xml:space="preserve"> -&gt; e.g. if we declared int </w:t>
+            </w:r>
+            <w:proofErr w:type="spellStart"/>
+            <w:r>
+              <w:rPr>
+                <w:rFonts w:ascii="Cascadia Code" w:hAnsi="Cascadia Code" w:cs="Cascadia Code"/>
+                <w:color w:val="0070C0"/>
+              </w:rPr>
+              <w:t>arr</w:t>
+            </w:r>
+            <w:proofErr w:type="spellEnd"/>
+            <w:r>
+              <w:rPr>
+                <w:rFonts w:ascii="Cascadia Code" w:hAnsi="Cascadia Code" w:cs="Cascadia Code"/>
+                <w:color w:val="0070C0"/>
+              </w:rPr>
+              <w:t xml:space="preserve">[2][3], then </w:t>
+            </w:r>
+            <w:proofErr w:type="spellStart"/>
+            <w:r>
+              <w:rPr>
+                <w:rFonts w:ascii="Cascadia Code" w:hAnsi="Cascadia Code" w:cs="Cascadia Code"/>
+                <w:b/>
+                <w:bCs/>
+                <w:color w:val="0070C0"/>
+              </w:rPr>
+              <w:t>arr</w:t>
+            </w:r>
+            <w:proofErr w:type="spellEnd"/>
+            <w:r>
+              <w:rPr>
+                <w:rFonts w:ascii="Cascadia Code" w:hAnsi="Cascadia Code" w:cs="Cascadia Code"/>
+                <w:b/>
+                <w:bCs/>
+                <w:color w:val="0070C0"/>
+              </w:rPr>
+              <w:t>[1][2] = *(</w:t>
+            </w:r>
+            <w:proofErr w:type="spellStart"/>
+            <w:r>
+              <w:rPr>
+                <w:rFonts w:ascii="Cascadia Code" w:hAnsi="Cascadia Code" w:cs="Cascadia Code"/>
+                <w:b/>
+                <w:bCs/>
+                <w:color w:val="0070C0"/>
+              </w:rPr>
+              <w:t>arr</w:t>
+            </w:r>
+            <w:proofErr w:type="spellEnd"/>
+            <w:r>
+              <w:rPr>
+                <w:rFonts w:ascii="Cascadia Code" w:hAnsi="Cascadia Code" w:cs="Cascadia Code"/>
+                <w:b/>
+                <w:bCs/>
+                <w:color w:val="0070C0"/>
+              </w:rPr>
+              <w:t xml:space="preserve"> + 1 * 3 + 2)</w:t>
+            </w:r>
           </w:p>
           <w:p>
             <w:pPr>
@@ -1205,7 +1417,21 @@
         <w:rPr>
           <w:rFonts w:ascii="Lucida Console" w:hAnsi="Lucida Console" w:cstheme="minorHAnsi"/>
         </w:rPr>
-        <w:t xml:space="preserve"> (const char </w:t>
+        <w:t xml:space="preserve"> (</w:t>
+      </w:r>
+      <w:proofErr w:type="spellStart"/>
+      <w:r>
+        <w:rPr>
+          <w:rFonts w:ascii="Lucida Console" w:hAnsi="Lucida Console" w:cstheme="minorHAnsi"/>
+        </w:rPr>
+        <w:t>const</w:t>
+      </w:r>
+      <w:proofErr w:type="spellEnd"/>
+      <w:r>
+        <w:rPr>
+          <w:rFonts w:ascii="Lucida Console" w:hAnsi="Lucida Console" w:cstheme="minorHAnsi"/>
+        </w:rPr>
+        <w:t xml:space="preserve"> char </w:t>
       </w:r>
       <w:r>
         <w:rPr>
@@ -1378,7 +1604,35 @@
               <w:rPr>
                 <w:rFonts w:ascii="Cascadia Code" w:hAnsi="Cascadia Code" w:cs="Cascadia Code"/>
               </w:rPr>
-              <w:t>(const char *str1, const char *str2) {</w:t>
+              <w:t>(</w:t>
+            </w:r>
+            <w:proofErr w:type="spellStart"/>
+            <w:r>
+              <w:rPr>
+                <w:rFonts w:ascii="Cascadia Code" w:hAnsi="Cascadia Code" w:cs="Cascadia Code"/>
+              </w:rPr>
+              <w:t>const</w:t>
+            </w:r>
+            <w:proofErr w:type="spellEnd"/>
+            <w:r>
+              <w:rPr>
+                <w:rFonts w:ascii="Cascadia Code" w:hAnsi="Cascadia Code" w:cs="Cascadia Code"/>
+              </w:rPr>
+              <w:t xml:space="preserve"> char *str1, </w:t>
+            </w:r>
+            <w:proofErr w:type="spellStart"/>
+            <w:r>
+              <w:rPr>
+                <w:rFonts w:ascii="Cascadia Code" w:hAnsi="Cascadia Code" w:cs="Cascadia Code"/>
+              </w:rPr>
+              <w:t>const</w:t>
+            </w:r>
+            <w:proofErr w:type="spellEnd"/>
+            <w:r>
+              <w:rPr>
+                <w:rFonts w:ascii="Cascadia Code" w:hAnsi="Cascadia Code" w:cs="Cascadia Code"/>
+              </w:rPr>
+              <w:t xml:space="preserve"> char *str2) {</w:t>
             </w:r>
           </w:p>
           <w:p>
@@ -1803,6 +2057,169 @@
           <w:p>
             <w:pPr>
               <w:rPr>
+                <w:rFonts w:ascii="Cascadia Code" w:hAnsi="Cascadia Code" w:cs="Cascadia Code"/>
+              </w:rPr>
+            </w:pPr>
+          </w:p>
+          <w:p>
+            <w:pPr>
+              <w:rPr>
+                <w:rFonts w:ascii="Cascadia Code" w:hAnsi="Cascadia Code" w:cs="Cascadia Code"/>
+                <w:color w:val="EE0000"/>
+              </w:rPr>
+            </w:pPr>
+            <w:r>
+              <w:rPr>
+                <w:rFonts w:ascii="Cascadia Code" w:hAnsi="Cascadia Code" w:cs="Cascadia Code"/>
+                <w:color w:val="EE0000"/>
+              </w:rPr>
+              <w:t>template&lt;</w:t>
+            </w:r>
+            <w:proofErr w:type="spellStart"/>
+            <w:r>
+              <w:rPr>
+                <w:rFonts w:ascii="Cascadia Code" w:hAnsi="Cascadia Code" w:cs="Cascadia Code"/>
+                <w:color w:val="EE0000"/>
+              </w:rPr>
+              <w:t>typename</w:t>
+            </w:r>
+            <w:proofErr w:type="spellEnd"/>
+            <w:r>
+              <w:rPr>
+                <w:rFonts w:ascii="Cascadia Code" w:hAnsi="Cascadia Code" w:cs="Cascadia Code"/>
+                <w:color w:val="EE0000"/>
+              </w:rPr>
+              <w:t xml:space="preserve"> K, </w:t>
+            </w:r>
+            <w:proofErr w:type="spellStart"/>
+            <w:r>
+              <w:rPr>
+                <w:rFonts w:ascii="Cascadia Code" w:hAnsi="Cascadia Code" w:cs="Cascadia Code"/>
+                <w:color w:val="EE0000"/>
+              </w:rPr>
+              <w:t>typename</w:t>
+            </w:r>
+            <w:proofErr w:type="spellEnd"/>
+            <w:r>
+              <w:rPr>
+                <w:rFonts w:ascii="Cascadia Code" w:hAnsi="Cascadia Code" w:cs="Cascadia Code"/>
+                <w:color w:val="EE0000"/>
+              </w:rPr>
+              <w:t xml:space="preserve"> V&gt;</w:t>
+            </w:r>
+          </w:p>
+          <w:p>
+            <w:pPr>
+              <w:rPr>
+                <w:rFonts w:ascii="Cascadia Code" w:hAnsi="Cascadia Code" w:cs="Cascadia Code"/>
+                <w:color w:val="EE0000"/>
+              </w:rPr>
+            </w:pPr>
+            <w:r>
+              <w:rPr>
+                <w:rFonts w:ascii="Cascadia Code" w:hAnsi="Cascadia Code" w:cs="Cascadia Code"/>
+                <w:color w:val="EE0000"/>
+              </w:rPr>
+              <w:t xml:space="preserve">struct </w:t>
+            </w:r>
+            <w:proofErr w:type="spellStart"/>
+            <w:r>
+              <w:rPr>
+                <w:rFonts w:ascii="Cascadia Code" w:hAnsi="Cascadia Code" w:cs="Cascadia Code"/>
+                <w:color w:val="EE0000"/>
+              </w:rPr>
+              <w:t>tree_node</w:t>
+            </w:r>
+            <w:proofErr w:type="spellEnd"/>
+            <w:r>
+              <w:rPr>
+                <w:rFonts w:ascii="Cascadia Code" w:hAnsi="Cascadia Code" w:cs="Cascadia Code"/>
+                <w:color w:val="EE0000"/>
+              </w:rPr>
+              <w:t xml:space="preserve"> {</w:t>
+            </w:r>
+          </w:p>
+          <w:p>
+            <w:pPr>
+              <w:rPr>
+                <w:rFonts w:ascii="Cascadia Code" w:hAnsi="Cascadia Code" w:cs="Cascadia Code"/>
+                <w:color w:val="EE0000"/>
+              </w:rPr>
+            </w:pPr>
+            <w:r>
+              <w:rPr>
+                <w:rFonts w:ascii="Cascadia Code" w:hAnsi="Cascadia Code" w:cs="Cascadia Code"/>
+                <w:color w:val="EE0000"/>
+              </w:rPr>
+              <w:tab/>
+              <w:t>K key;</w:t>
+            </w:r>
+          </w:p>
+          <w:p>
+            <w:pPr>
+              <w:rPr>
+                <w:rFonts w:ascii="Cascadia Code" w:hAnsi="Cascadia Code" w:cs="Cascadia Code"/>
+                <w:color w:val="EE0000"/>
+              </w:rPr>
+            </w:pPr>
+            <w:r>
+              <w:rPr>
+                <w:rFonts w:ascii="Cascadia Code" w:hAnsi="Cascadia Code" w:cs="Cascadia Code"/>
+                <w:color w:val="EE0000"/>
+              </w:rPr>
+              <w:tab/>
+              <w:t>V value;</w:t>
+            </w:r>
+          </w:p>
+          <w:p>
+            <w:pPr>
+              <w:rPr>
+                <w:rFonts w:ascii="Cascadia Code" w:hAnsi="Cascadia Code" w:cs="Cascadia Code"/>
+                <w:color w:val="EE0000"/>
+              </w:rPr>
+            </w:pPr>
+            <w:r>
+              <w:rPr>
+                <w:rFonts w:ascii="Cascadia Code" w:hAnsi="Cascadia Code" w:cs="Cascadia Code"/>
+                <w:color w:val="EE0000"/>
+              </w:rPr>
+              <w:tab/>
+            </w:r>
+            <w:proofErr w:type="spellStart"/>
+            <w:r>
+              <w:rPr>
+                <w:rFonts w:ascii="Cascadia Code" w:hAnsi="Cascadia Code" w:cs="Cascadia Code"/>
+                <w:color w:val="EE0000"/>
+              </w:rPr>
+              <w:t>tree_node</w:t>
+            </w:r>
+            <w:proofErr w:type="spellEnd"/>
+            <w:r>
+              <w:rPr>
+                <w:rFonts w:ascii="Cascadia Code" w:hAnsi="Cascadia Code" w:cs="Cascadia Code"/>
+                <w:color w:val="EE0000"/>
+              </w:rPr>
+              <w:t xml:space="preserve"> *left, *right;</w:t>
+            </w:r>
+          </w:p>
+          <w:p>
+            <w:pPr>
+              <w:rPr>
+                <w:rFonts w:ascii="Cascadia Code" w:hAnsi="Cascadia Code" w:cs="Cascadia Code"/>
+                <w:color w:val="EE0000"/>
+              </w:rPr>
+            </w:pPr>
+            <w:r>
+              <w:rPr>
+                <w:rFonts w:ascii="Cascadia Code" w:hAnsi="Cascadia Code" w:cs="Cascadia Code"/>
+                <w:color w:val="EE0000"/>
+              </w:rPr>
+              <w:t>};</w:t>
+            </w:r>
+          </w:p>
+          <w:p>
+            <w:pPr>
+              <w:rPr>
                 <w:rFonts w:cstheme="minorHAnsi"/>
               </w:rPr>
             </w:pPr>
@@ -1839,7 +2256,6 @@
         <w:rPr>
           <w:rFonts w:cstheme="minorHAnsi"/>
         </w:rPr>
-        <w:lastRenderedPageBreak/>
         <w:t>What is __attribute__((packed)), and how does it help OS developers?</w:t>
       </w:r>
     </w:p>
@@ -1982,7 +2398,14 @@
               <w:rPr>
                 <w:rFonts w:ascii="Cascadia Code" w:hAnsi="Cascadia Code" w:cs="Cascadia Code"/>
               </w:rPr>
-              <w:t>Struct __attribute__((packed)) Packed {</w:t>
+              <w:lastRenderedPageBreak/>
+              <w:t>s</w:t>
+            </w:r>
+            <w:r>
+              <w:rPr>
+                <w:rFonts w:ascii="Cascadia Code" w:hAnsi="Cascadia Code" w:cs="Cascadia Code"/>
+              </w:rPr>
+              <w:t>truct __attribute__((packed)) Packed {</w:t>
             </w:r>
           </w:p>
           <w:p>
@@ -2024,6 +2447,51 @@
                 <w:rFonts w:ascii="Cascadia Code" w:hAnsi="Cascadia Code" w:cs="Cascadia Code"/>
               </w:rPr>
               <w:t>};</w:t>
+            </w:r>
+          </w:p>
+          <w:p>
+            <w:pPr>
+              <w:rPr>
+                <w:rFonts w:ascii="Cascadia Code" w:hAnsi="Cascadia Code" w:cs="Cascadia Code"/>
+              </w:rPr>
+            </w:pPr>
+          </w:p>
+          <w:p>
+            <w:pPr>
+              <w:rPr>
+                <w:rFonts w:ascii="Cascadia Code" w:hAnsi="Cascadia Code" w:cs="Cascadia Code"/>
+                <w:color w:val="0070C0"/>
+              </w:rPr>
+            </w:pPr>
+            <w:r>
+              <w:rPr>
+                <w:rFonts w:ascii="Cascadia Code" w:hAnsi="Cascadia Code" w:cs="Cascadia Code"/>
+                <w:color w:val="0070C0"/>
+              </w:rPr>
+              <w:t xml:space="preserve">Using packed structs might result in slower runtime since data becomes unaligned (no longer in multiples of 4). </w:t>
+            </w:r>
+          </w:p>
+          <w:p>
+            <w:pPr>
+              <w:rPr>
+                <w:rFonts w:ascii="Cascadia Code" w:hAnsi="Cascadia Code" w:cs="Cascadia Code"/>
+                <w:color w:val="0070C0"/>
+              </w:rPr>
+            </w:pPr>
+          </w:p>
+          <w:p>
+            <w:pPr>
+              <w:rPr>
+                <w:rFonts w:ascii="Cascadia Code" w:hAnsi="Cascadia Code" w:cs="Cascadia Code"/>
+                <w:color w:val="0070C0"/>
+              </w:rPr>
+            </w:pPr>
+            <w:r>
+              <w:rPr>
+                <w:rFonts w:ascii="Cascadia Code" w:hAnsi="Cascadia Code" w:cs="Cascadia Code"/>
+                <w:color w:val="0070C0"/>
+              </w:rPr>
+              <w:t>However packed structs do help to reduce the amount of memory used -&gt; useful when dealing with stuff like communication protocols, where we want the size of the data to be as small as possible.</w:t>
             </w:r>
           </w:p>
           <w:p>
@@ -2311,7 +2779,6 @@
         <w:rPr>
           <w:rFonts w:ascii="Lucida Console" w:hAnsi="Lucida Console" w:cstheme="minorHAnsi"/>
         </w:rPr>
-        <w:lastRenderedPageBreak/>
         <w:t xml:space="preserve">private: </w:t>
       </w:r>
     </w:p>
@@ -3593,6 +4060,7 @@
   <w:style w:type="character" w:default="1" w:styleId="DefaultParagraphFont">
     <w:name w:val="Default Paragraph Font"/>
     <w:uiPriority w:val="1"/>
+    <w:semiHidden/>
     <w:unhideWhenUsed/>
   </w:style>
   <w:style w:type="table" w:default="1" w:styleId="TableNormal">

</xml_diff>